<commit_message>
Update documentation and add example files
</commit_message>
<xml_diff>
--- a/AUL/MONTHLYREPORT/Monthly Claim Report Documentation.docx
+++ b/AUL/MONTHLYREPORT/Monthly Claim Report Documentation.docx
@@ -92,6 +92,7 @@
         <w:t xml:space="preserve"> folder, except </w:t>
       </w:r>
       <w:hyperlink r:id="rId6" w:history="1">
+        <w:proofErr w:type="spellStart"/>
         <w:r>
           <w:rPr>
             <w:rStyle w:val="Hyperlink"/>
@@ -100,6 +101,7 @@
           </w:rPr>
           <w:t>Markquart</w:t>
         </w:r>
+        <w:proofErr w:type="spellEnd"/>
       </w:hyperlink>
       <w:r>
         <w:rPr>
@@ -129,23 +131,7 @@
             <w:sz w:val="24"/>
             <w:szCs w:val="24"/>
           </w:rPr>
-          <w:t>American Automotive Allianc</w:t>
-        </w:r>
-        <w:r>
-          <w:rPr>
-            <w:rStyle w:val="Hyperlink"/>
-            <w:sz w:val="24"/>
-            <w:szCs w:val="24"/>
-          </w:rPr>
-          <w:t>e</w:t>
-        </w:r>
-        <w:r>
-          <w:rPr>
-            <w:rStyle w:val="Hyperlink"/>
-            <w:sz w:val="24"/>
-            <w:szCs w:val="24"/>
-          </w:rPr>
-          <w:t xml:space="preserve"> Group</w:t>
+          <w:t>American Automotive Alliance Group</w:t>
         </w:r>
       </w:hyperlink>
       <w:r>
@@ -209,23 +195,7 @@
             <w:sz w:val="24"/>
             <w:szCs w:val="24"/>
           </w:rPr>
-          <w:t>Ex</w:t>
-        </w:r>
-        <w:r>
-          <w:rPr>
-            <w:rStyle w:val="Hyperlink"/>
-            <w:sz w:val="24"/>
-            <w:szCs w:val="24"/>
-          </w:rPr>
-          <w:t>t</w:t>
-        </w:r>
-        <w:r>
-          <w:rPr>
-            <w:rStyle w:val="Hyperlink"/>
-            <w:sz w:val="24"/>
-            <w:szCs w:val="24"/>
-          </w:rPr>
-          <w:t>ernal Reporting</w:t>
+          <w:t>External Reporting</w:t>
         </w:r>
       </w:hyperlink>
       <w:r>
@@ -316,8 +286,33 @@
             <w:rStyle w:val="Hyperlink"/>
             <w:b/>
           </w:rPr>
-          <w:t>SQL Claims Detail with GWR_AULDATAMART_with Post Period_03-07-2020 (updated).sql</w:t>
+          <w:t xml:space="preserve">SQL Claims Detail with </w:t>
         </w:r>
+        <w:proofErr w:type="spellStart"/>
+        <w:r>
+          <w:rPr>
+            <w:rStyle w:val="Hyperlink"/>
+            <w:b/>
+          </w:rPr>
+          <w:t>GWR_AULDATAMART_with</w:t>
+        </w:r>
+        <w:proofErr w:type="spellEnd"/>
+        <w:r>
+          <w:rPr>
+            <w:rStyle w:val="Hyperlink"/>
+            <w:b/>
+          </w:rPr>
+          <w:t xml:space="preserve"> Post Period_03-07-2020 (updated).</w:t>
+        </w:r>
+        <w:proofErr w:type="spellStart"/>
+        <w:r>
+          <w:rPr>
+            <w:rStyle w:val="Hyperlink"/>
+            <w:b/>
+          </w:rPr>
+          <w:t>sql</w:t>
+        </w:r>
+        <w:proofErr w:type="spellEnd"/>
       </w:hyperlink>
       <w:r>
         <w:rPr>
@@ -373,8 +368,91 @@
           <w:szCs w:val="24"/>
         </w:rPr>
       </w:pPr>
-      <w:bookmarkStart w:id="0" w:name="_GoBack"/>
-      <w:bookmarkEnd w:id="0"/>
+    </w:p>
+    <w:p>
+      <w:pPr>
+        <w:pStyle w:val="ListParagraph"/>
+        <w:rPr>
+          <w:sz w:val="24"/>
+          <w:szCs w:val="24"/>
+        </w:rPr>
+      </w:pPr>
+      <w:r>
+        <w:rPr>
+          <w:sz w:val="24"/>
+          <w:szCs w:val="24"/>
+        </w:rPr>
+        <w:t xml:space="preserve">Some of them have the </w:t>
+      </w:r>
+      <w:r>
+        <w:rPr>
+          <w:b/>
+          <w:sz w:val="24"/>
+          <w:szCs w:val="24"/>
+        </w:rPr>
+        <w:t>R</w:t>
+      </w:r>
+      <w:r>
+        <w:rPr>
+          <w:b/>
+          <w:sz w:val="24"/>
+          <w:szCs w:val="24"/>
+        </w:rPr>
+        <w:t xml:space="preserve">eserve </w:t>
+      </w:r>
+      <w:r>
+        <w:rPr>
+          <w:b/>
+          <w:sz w:val="24"/>
+          <w:szCs w:val="24"/>
+        </w:rPr>
+        <w:t>T</w:t>
+      </w:r>
+      <w:r>
+        <w:rPr>
+          <w:b/>
+          <w:sz w:val="24"/>
+          <w:szCs w:val="24"/>
+        </w:rPr>
+        <w:t>rend</w:t>
+      </w:r>
+      <w:r>
+        <w:rPr>
+          <w:sz w:val="24"/>
+          <w:szCs w:val="24"/>
+        </w:rPr>
+        <w:t xml:space="preserve"> </w:t>
+      </w:r>
+      <w:r>
+        <w:rPr>
+          <w:sz w:val="24"/>
+          <w:szCs w:val="24"/>
+        </w:rPr>
+        <w:t>report</w:t>
+      </w:r>
+      <w:r>
+        <w:rPr>
+          <w:sz w:val="24"/>
+          <w:szCs w:val="24"/>
+        </w:rPr>
+        <w:t xml:space="preserve"> whose template is also located</w:t>
+      </w:r>
+      <w:r>
+        <w:rPr>
+          <w:sz w:val="24"/>
+          <w:szCs w:val="24"/>
+        </w:rPr>
+        <w:t xml:space="preserve"> in External Reporting folder. Please print them as pdf every month and save it according to the naming convention in each dealer’s folder if applicable.</w:t>
+      </w:r>
+    </w:p>
+    <w:p>
+      <w:pPr>
+        <w:pStyle w:val="ListParagraph"/>
+        <w:rPr>
+          <w:sz w:val="24"/>
+          <w:szCs w:val="24"/>
+        </w:rPr>
+      </w:pPr>
     </w:p>
     <w:p>
       <w:pPr>
@@ -455,21 +533,69 @@
           <w:sz w:val="24"/>
           <w:szCs w:val="24"/>
         </w:rPr>
-        <w:t xml:space="preserve">r dealers, groups, and lenders if their monthly report contains the </w:t>
-      </w:r>
-      <w:r>
-        <w:rPr>
-          <w:sz w:val="24"/>
-          <w:szCs w:val="24"/>
-        </w:rPr>
-        <w:t>.xlsx</w:t>
-      </w:r>
-      <w:r>
-        <w:rPr>
-          <w:sz w:val="24"/>
-          <w:szCs w:val="24"/>
-        </w:rPr>
-        <w:t xml:space="preserve"> claim file.</w:t>
+        <w:t>r dealers, groups, and lenders if their monthly report</w:t>
+      </w:r>
+      <w:r>
+        <w:rPr>
+          <w:sz w:val="24"/>
+          <w:szCs w:val="24"/>
+        </w:rPr>
+        <w:t>s</w:t>
+      </w:r>
+      <w:r>
+        <w:rPr>
+          <w:sz w:val="24"/>
+          <w:szCs w:val="24"/>
+        </w:rPr>
+        <w:t xml:space="preserve"> contain</w:t>
+      </w:r>
+      <w:r>
+        <w:t xml:space="preserve"> </w:t>
+      </w:r>
+      <w:r>
+        <w:t xml:space="preserve">the </w:t>
+      </w:r>
+      <w:r>
+        <w:rPr>
+          <w:b/>
+          <w:sz w:val="24"/>
+          <w:szCs w:val="24"/>
+        </w:rPr>
+        <w:t xml:space="preserve">Claims </w:t>
+      </w:r>
+      <w:proofErr w:type="spellStart"/>
+      <w:r>
+        <w:rPr>
+          <w:b/>
+          <w:sz w:val="24"/>
+          <w:szCs w:val="24"/>
+        </w:rPr>
+        <w:t>Detail_Template</w:t>
+      </w:r>
+      <w:proofErr w:type="spellEnd"/>
+      <w:r>
+        <w:rPr>
+          <w:sz w:val="24"/>
+          <w:szCs w:val="24"/>
+        </w:rPr>
+        <w:t>…</w:t>
+      </w:r>
+      <w:proofErr w:type="spellStart"/>
+      <w:r>
+        <w:rPr>
+          <w:b/>
+          <w:sz w:val="24"/>
+          <w:szCs w:val="24"/>
+        </w:rPr>
+        <w:t>xlsx</w:t>
+      </w:r>
+      <w:proofErr w:type="spellEnd"/>
+      <w:r>
+        <w:rPr>
+          <w:sz w:val="24"/>
+          <w:szCs w:val="24"/>
+        </w:rPr>
+        <w:t>.</w:t>
       </w:r>
       <w:r>
         <w:rPr>
@@ -487,13 +613,35 @@
           <w:szCs w:val="24"/>
         </w:rPr>
       </w:pPr>
+    </w:p>
+    <w:p>
+      <w:pPr>
+        <w:pStyle w:val="ListParagraph"/>
+        <w:rPr>
+          <w:b/>
+          <w:sz w:val="24"/>
+          <w:szCs w:val="24"/>
+        </w:rPr>
+      </w:pPr>
+    </w:p>
+    <w:p>
+      <w:pPr>
+        <w:pStyle w:val="ListParagraph"/>
+        <w:rPr>
+          <w:b/>
+          <w:sz w:val="24"/>
+          <w:szCs w:val="24"/>
+        </w:rPr>
+      </w:pPr>
+      <w:bookmarkStart w:id="0" w:name="_GoBack"/>
+      <w:bookmarkEnd w:id="0"/>
     </w:p>
     <w:p>
       <w:pPr>
         <w:pStyle w:val="ListParagraph"/>
         <w:numPr>
           <w:ilvl w:val="0"/>
-          <w:numId w:val="2"/>
+          <w:numId w:val="9"/>
         </w:numPr>
         <w:rPr>
           <w:b/>
@@ -507,6 +655,7 @@
           <w:sz w:val="24"/>
           <w:szCs w:val="24"/>
         </w:rPr>
+        <w:lastRenderedPageBreak/>
         <w:t>Set Up</w:t>
       </w:r>
     </w:p>
@@ -595,7 +744,6 @@
         </w:numPr>
       </w:pPr>
       <w:r>
-        <w:lastRenderedPageBreak/>
         <w:t>After Python is successfully installed, open up command prompt from the start menu</w:t>
       </w:r>
     </w:p>
@@ -620,7 +768,15 @@
         </w:numPr>
       </w:pPr>
       <w:r>
-        <w:t>After that, type quit(), and then “pip install pipenv”</w:t>
+        <w:t xml:space="preserve">After that, type quit(), and then “pip install </w:t>
+      </w:r>
+      <w:proofErr w:type="spellStart"/>
+      <w:r>
+        <w:t>pipenv</w:t>
+      </w:r>
+      <w:proofErr w:type="spellEnd"/>
+      <w:r>
+        <w:t>”</w:t>
       </w:r>
     </w:p>
     <w:p>
@@ -674,8 +830,13 @@
         <w:pStyle w:val="ListParagraph"/>
         <w:ind w:left="1446"/>
       </w:pPr>
-      <w:r>
-        <w:t xml:space="preserve">Pipenv is a Python library that manages the virtual environment. This Python program is written with specific Python packages that can be found in the </w:t>
+      <w:proofErr w:type="spellStart"/>
+      <w:r>
+        <w:t>Pipenv</w:t>
+      </w:r>
+      <w:proofErr w:type="spellEnd"/>
+      <w:r>
+        <w:t xml:space="preserve"> is a Python library that manages the virtual environment. This Python program is written with specific Python packages that can be found in the </w:t>
       </w:r>
       <w:hyperlink r:id="rId12" w:history="1">
         <w:r>
@@ -718,7 +879,21 @@
         <w:t xml:space="preserve"> folder to your C drive</w:t>
       </w:r>
       <w:r>
+        <w:t xml:space="preserve"> (</w:t>
+      </w:r>
+      <w:proofErr w:type="gramStart"/>
+      <w:r>
+        <w:t>C:</w:t>
+      </w:r>
+      <w:proofErr w:type="gramEnd"/>
+      <w:r>
+        <w:t>\)</w:t>
+      </w:r>
+      <w:r>
         <w:t>.</w:t>
+      </w:r>
+      <w:r>
+        <w:t xml:space="preserve"> </w:t>
       </w:r>
     </w:p>
     <w:p>
@@ -754,7 +929,15 @@
         <w:t>. Then</w:t>
       </w:r>
       <w:r>
-        <w:t>, enter “pipenv install”</w:t>
+        <w:t>, enter “</w:t>
+      </w:r>
+      <w:proofErr w:type="spellStart"/>
+      <w:r>
+        <w:t>pipenv</w:t>
+      </w:r>
+      <w:proofErr w:type="spellEnd"/>
+      <w:r>
+        <w:t xml:space="preserve"> install”</w:t>
       </w:r>
     </w:p>
     <w:p>
@@ -768,7 +951,7 @@
         <w:pStyle w:val="ListParagraph"/>
         <w:numPr>
           <w:ilvl w:val="0"/>
-          <w:numId w:val="2"/>
+          <w:numId w:val="9"/>
         </w:numPr>
         <w:rPr>
           <w:b/>
@@ -820,12 +1003,21 @@
       <w:r>
         <w:t xml:space="preserve">The command looks like </w:t>
       </w:r>
+      <w:proofErr w:type="spellStart"/>
       <w:r>
         <w:rPr>
           <w:b/>
           <w:color w:val="0070C0"/>
         </w:rPr>
-        <w:t>pipenv run python main.py run YYYY MM</w:t>
+        <w:t>pipenv</w:t>
+      </w:r>
+      <w:proofErr w:type="spellEnd"/>
+      <w:r>
+        <w:rPr>
+          <w:b/>
+          <w:color w:val="0070C0"/>
+        </w:rPr>
+        <w:t xml:space="preserve"> run python main.py run YYYY MM</w:t>
       </w:r>
     </w:p>
     <w:p>
@@ -837,7 +1029,15 @@
         <w:t xml:space="preserve">For example, </w:t>
       </w:r>
       <w:r>
-        <w:t>“pipenv run python main.py run 2024 05”</w:t>
+        <w:t>“</w:t>
+      </w:r>
+      <w:proofErr w:type="spellStart"/>
+      <w:r>
+        <w:t>pipenv</w:t>
+      </w:r>
+      <w:proofErr w:type="spellEnd"/>
+      <w:r>
+        <w:t xml:space="preserve"> run python main.py run 2024 05”</w:t>
       </w:r>
       <w:r>
         <w:t>. YYYY is the report year and MM is the reporting month.</w:t>
@@ -880,7 +1080,7 @@
         <w:pStyle w:val="ListParagraph"/>
         <w:numPr>
           <w:ilvl w:val="0"/>
-          <w:numId w:val="2"/>
+          <w:numId w:val="9"/>
         </w:numPr>
         <w:rPr>
           <w:b/>
@@ -910,8 +1110,10 @@
           <w:sz w:val="24"/>
           <w:szCs w:val="24"/>
         </w:rPr>
+        <w:lastRenderedPageBreak/>
         <w:t xml:space="preserve">New month’s files will be saved in </w:t>
       </w:r>
+      <w:proofErr w:type="spellStart"/>
       <w:r>
         <w:rPr>
           <w:b/>
@@ -920,19 +1122,60 @@
         </w:rPr>
         <w:t>etl</w:t>
       </w:r>
-      <w:r>
-        <w:rPr>
-          <w:sz w:val="24"/>
-          <w:szCs w:val="24"/>
-        </w:rPr>
-        <w:t xml:space="preserve"> folder. Make sure the number is correct before moving them to Large Accounts folder because </w:t>
-      </w:r>
-      <w:r>
-        <w:rPr>
-          <w:sz w:val="24"/>
-          <w:szCs w:val="24"/>
-        </w:rPr>
-        <w:t>we do not want to overwrite the previous month’s workbook with a wrong number. There is no backup of the .xlsx for each month.</w:t>
+      <w:proofErr w:type="spellEnd"/>
+      <w:r>
+        <w:rPr>
+          <w:sz w:val="24"/>
+          <w:szCs w:val="24"/>
+        </w:rPr>
+        <w:t xml:space="preserve"> folder, locally, your </w:t>
+      </w:r>
+      <w:hyperlink r:id="rId14" w:history="1">
+        <w:r>
+          <w:rPr>
+            <w:rStyle w:val="Hyperlink"/>
+            <w:sz w:val="24"/>
+            <w:szCs w:val="24"/>
+          </w:rPr>
+          <w:t>C:\dev\MONTHLYREPORT\etl</w:t>
+        </w:r>
+      </w:hyperlink>
+      <w:r>
+        <w:rPr>
+          <w:sz w:val="24"/>
+          <w:szCs w:val="24"/>
+        </w:rPr>
+        <w:t>.</w:t>
+      </w:r>
+      <w:r>
+        <w:rPr>
+          <w:sz w:val="24"/>
+          <w:szCs w:val="24"/>
+        </w:rPr>
+        <w:t xml:space="preserve"> Make sure the number is correct before moving them to Large Accounts folder because </w:t>
+      </w:r>
+      <w:r>
+        <w:rPr>
+          <w:sz w:val="24"/>
+          <w:szCs w:val="24"/>
+        </w:rPr>
+        <w:t>we do not want to overwrite the previous month’s workbook with a wrong number. There is no backup of the .</w:t>
+      </w:r>
+      <w:proofErr w:type="spellStart"/>
+      <w:r>
+        <w:rPr>
+          <w:sz w:val="24"/>
+          <w:szCs w:val="24"/>
+        </w:rPr>
+        <w:t>xlsx</w:t>
+      </w:r>
+      <w:proofErr w:type="spellEnd"/>
+      <w:r>
+        <w:rPr>
+          <w:sz w:val="24"/>
+          <w:szCs w:val="24"/>
+        </w:rPr>
+        <w:t xml:space="preserve"> for each month.</w:t>
       </w:r>
       <w:r>
         <w:rPr>
@@ -946,7 +1189,15 @@
           <w:sz w:val="24"/>
           <w:szCs w:val="24"/>
         </w:rPr>
-        <w:t>After new month’s data is appended, manual validation for the total claim number is still required. Make sure the report date in the first page of the pivot table is updated with the current report month. Refresh the pivot table, and reconcile the number against the ClaimPaid_I</w:t>
+        <w:t xml:space="preserve">After new month’s data is appended, manual validation for the total claim number is still required. Make sure the report date in the first page of the pivot table is updated with the current report month. Refresh the pivot table, and reconcile the number against the </w:t>
+      </w:r>
+      <w:proofErr w:type="spellStart"/>
+      <w:r>
+        <w:rPr>
+          <w:sz w:val="24"/>
+          <w:szCs w:val="24"/>
+        </w:rPr>
+        <w:t>ClaimPaid_I</w:t>
       </w:r>
       <w:r>
         <w:rPr>
@@ -955,37 +1206,179 @@
         </w:rPr>
         <w:t>TD</w:t>
       </w:r>
-      <w:r>
-        <w:rPr>
-          <w:sz w:val="24"/>
-          <w:szCs w:val="24"/>
-        </w:rPr>
-        <w:t xml:space="preserve"> in Tableau. Try to align Excel’s number to Tableau’s number.</w:t>
-      </w:r>
-    </w:p>
-    <w:p>
-      <w:pPr>
-        <w:pStyle w:val="ListParagraph"/>
-        <w:rPr>
-          <w:sz w:val="24"/>
-          <w:szCs w:val="24"/>
-        </w:rPr>
-      </w:pPr>
-    </w:p>
-    <w:p>
-      <w:pPr>
-        <w:pStyle w:val="ListParagraph"/>
-        <w:rPr>
-          <w:sz w:val="24"/>
-          <w:szCs w:val="24"/>
-        </w:rPr>
-      </w:pPr>
-      <w:r>
-        <w:rPr>
-          <w:sz w:val="24"/>
-          <w:szCs w:val="24"/>
-        </w:rPr>
-        <w:lastRenderedPageBreak/>
+      <w:proofErr w:type="spellEnd"/>
+      <w:r>
+        <w:rPr>
+          <w:sz w:val="24"/>
+          <w:szCs w:val="24"/>
+        </w:rPr>
+        <w:t xml:space="preserve"> </w:t>
+      </w:r>
+      <w:r>
+        <w:rPr>
+          <w:sz w:val="24"/>
+          <w:szCs w:val="24"/>
+        </w:rPr>
+        <w:t xml:space="preserve">number </w:t>
+      </w:r>
+      <w:r>
+        <w:rPr>
+          <w:sz w:val="24"/>
+          <w:szCs w:val="24"/>
+        </w:rPr>
+        <w:t>in Tableau. Try to align Excel’s number to Tableau’s number.</w:t>
+      </w:r>
+    </w:p>
+    <w:p>
+      <w:pPr>
+        <w:pStyle w:val="ListParagraph"/>
+        <w:rPr>
+          <w:sz w:val="24"/>
+          <w:szCs w:val="24"/>
+        </w:rPr>
+      </w:pPr>
+      <w:r>
+        <w:rPr>
+          <w:sz w:val="24"/>
+          <w:szCs w:val="24"/>
+        </w:rPr>
+        <w:t>(PS. If you are the person who run the code,</w:t>
+      </w:r>
+      <w:r>
+        <w:rPr>
+          <w:sz w:val="24"/>
+          <w:szCs w:val="24"/>
+        </w:rPr>
+        <w:t xml:space="preserve"> the Excel files will only exist in your local </w:t>
+      </w:r>
+      <w:proofErr w:type="spellStart"/>
+      <w:r>
+        <w:rPr>
+          <w:sz w:val="24"/>
+          <w:szCs w:val="24"/>
+        </w:rPr>
+        <w:t>etl</w:t>
+      </w:r>
+      <w:proofErr w:type="spellEnd"/>
+      <w:r>
+        <w:rPr>
+          <w:sz w:val="24"/>
+          <w:szCs w:val="24"/>
+        </w:rPr>
+        <w:t xml:space="preserve"> folder.</w:t>
+      </w:r>
+      <w:r>
+        <w:rPr>
+          <w:sz w:val="24"/>
+          <w:szCs w:val="24"/>
+        </w:rPr>
+        <w:t xml:space="preserve"> </w:t>
+      </w:r>
+      <w:r>
+        <w:rPr>
+          <w:sz w:val="24"/>
+          <w:szCs w:val="24"/>
+        </w:rPr>
+        <w:t>P</w:t>
+      </w:r>
+      <w:r>
+        <w:rPr>
+          <w:sz w:val="24"/>
+          <w:szCs w:val="24"/>
+        </w:rPr>
+        <w:t xml:space="preserve">lease </w:t>
+      </w:r>
+      <w:r>
+        <w:rPr>
+          <w:sz w:val="24"/>
+          <w:szCs w:val="24"/>
+        </w:rPr>
+        <w:t xml:space="preserve">kindly </w:t>
+      </w:r>
+      <w:r>
+        <w:rPr>
+          <w:sz w:val="24"/>
+          <w:szCs w:val="24"/>
+        </w:rPr>
+        <w:t xml:space="preserve">move </w:t>
+      </w:r>
+      <w:r>
+        <w:rPr>
+          <w:sz w:val="24"/>
+          <w:szCs w:val="24"/>
+        </w:rPr>
+        <w:t>other dealer’s files that are not your part to a common location other team member can find.</w:t>
+      </w:r>
+      <w:r>
+        <w:rPr>
+          <w:sz w:val="24"/>
+          <w:szCs w:val="24"/>
+        </w:rPr>
+        <w:t xml:space="preserve"> For example, </w:t>
+      </w:r>
+      <w:hyperlink r:id="rId15" w:history="1">
+        <w:r>
+          <w:rPr>
+            <w:rStyle w:val="Hyperlink"/>
+            <w:sz w:val="24"/>
+            <w:szCs w:val="24"/>
+          </w:rPr>
+          <w:t>X:\Dept.Ri</w:t>
+        </w:r>
+        <w:r>
+          <w:rPr>
+            <w:rStyle w:val="Hyperlink"/>
+            <w:sz w:val="24"/>
+            <w:szCs w:val="24"/>
+          </w:rPr>
+          <w:t>s</w:t>
+        </w:r>
+        <w:r>
+          <w:rPr>
+            <w:rStyle w:val="Hyperlink"/>
+            <w:sz w:val="24"/>
+            <w:szCs w:val="24"/>
+          </w:rPr>
+          <w:t>k.Management\dev\MONTHLYREPORT\etl</w:t>
+        </w:r>
+      </w:hyperlink>
+      <w:r>
+        <w:rPr>
+          <w:sz w:val="24"/>
+          <w:szCs w:val="24"/>
+        </w:rPr>
+        <w:t>.</w:t>
+      </w:r>
+      <w:r>
+        <w:rPr>
+          <w:sz w:val="24"/>
+          <w:szCs w:val="24"/>
+        </w:rPr>
+        <w:t>)</w:t>
+      </w:r>
+    </w:p>
+    <w:p>
+      <w:pPr>
+        <w:pStyle w:val="ListParagraph"/>
+        <w:rPr>
+          <w:sz w:val="24"/>
+          <w:szCs w:val="24"/>
+        </w:rPr>
+      </w:pPr>
+    </w:p>
+    <w:p>
+      <w:pPr>
+        <w:pStyle w:val="ListParagraph"/>
+        <w:rPr>
+          <w:sz w:val="24"/>
+          <w:szCs w:val="24"/>
+        </w:rPr>
+      </w:pPr>
+      <w:r>
+        <w:rPr>
+          <w:sz w:val="24"/>
+          <w:szCs w:val="24"/>
+        </w:rPr>
         <w:t xml:space="preserve">If </w:t>
       </w:r>
       <w:r>
@@ -1014,7 +1407,97 @@
           <w:sz w:val="24"/>
           <w:szCs w:val="24"/>
         </w:rPr>
-        <w:t xml:space="preserve"> look right, here is the email template for some </w:t>
+        <w:t xml:space="preserve"> look right and they match, you can move the claim template to each dealer’s folder and replace the original one.</w:t>
+      </w:r>
+      <w:r>
+        <w:rPr>
+          <w:sz w:val="24"/>
+          <w:szCs w:val="24"/>
+        </w:rPr>
+        <w:t xml:space="preserve"> </w:t>
+      </w:r>
+    </w:p>
+    <w:p>
+      <w:pPr>
+        <w:pStyle w:val="ListParagraph"/>
+        <w:rPr>
+          <w:sz w:val="24"/>
+          <w:szCs w:val="24"/>
+        </w:rPr>
+      </w:pPr>
+    </w:p>
+    <w:p>
+      <w:pPr>
+        <w:pStyle w:val="ListParagraph"/>
+        <w:numPr>
+          <w:ilvl w:val="0"/>
+          <w:numId w:val="9"/>
+        </w:numPr>
+        <w:rPr>
+          <w:b/>
+          <w:sz w:val="24"/>
+          <w:szCs w:val="24"/>
+        </w:rPr>
+      </w:pPr>
+      <w:r>
+        <w:rPr>
+          <w:b/>
+          <w:sz w:val="24"/>
+          <w:szCs w:val="24"/>
+        </w:rPr>
+        <w:t>Writing emails</w:t>
+      </w:r>
+    </w:p>
+    <w:p>
+      <w:pPr>
+        <w:pStyle w:val="ListParagraph"/>
+        <w:ind w:left="1080"/>
+        <w:rPr>
+          <w:sz w:val="24"/>
+          <w:szCs w:val="24"/>
+        </w:rPr>
+      </w:pPr>
+      <w:r>
+        <w:rPr>
+          <w:sz w:val="24"/>
+          <w:szCs w:val="24"/>
+        </w:rPr>
+        <w:t>H</w:t>
+      </w:r>
+      <w:r>
+        <w:rPr>
+          <w:sz w:val="24"/>
+          <w:szCs w:val="24"/>
+        </w:rPr>
+        <w:t xml:space="preserve">ere </w:t>
+      </w:r>
+      <w:r>
+        <w:rPr>
+          <w:sz w:val="24"/>
+          <w:szCs w:val="24"/>
+        </w:rPr>
+        <w:t>are</w:t>
+      </w:r>
+      <w:r>
+        <w:rPr>
+          <w:sz w:val="24"/>
+          <w:szCs w:val="24"/>
+        </w:rPr>
+        <w:t xml:space="preserve"> the email template</w:t>
+      </w:r>
+      <w:r>
+        <w:rPr>
+          <w:sz w:val="24"/>
+          <w:szCs w:val="24"/>
+        </w:rPr>
+        <w:t>s</w:t>
+      </w:r>
+      <w:r>
+        <w:rPr>
+          <w:sz w:val="24"/>
+          <w:szCs w:val="24"/>
+        </w:rPr>
+        <w:t xml:space="preserve"> for some </w:t>
       </w:r>
       <w:r>
         <w:rPr>
@@ -1030,7 +1513,7 @@
         </w:rPr>
         <w:t xml:space="preserve">dealers: </w:t>
       </w:r>
-      <w:hyperlink r:id="rId14" w:history="1">
+      <w:hyperlink r:id="rId16" w:history="1">
         <w:r>
           <w:rPr>
             <w:rStyle w:val="Hyperlink"/>
@@ -1045,7 +1528,24 @@
           <w:sz w:val="24"/>
           <w:szCs w:val="24"/>
         </w:rPr>
-        <w:t xml:space="preserve"> Use them as template and attach the new month’s file.</w:t>
+        <w:t xml:space="preserve"> </w:t>
+      </w:r>
+    </w:p>
+    <w:p>
+      <w:pPr>
+        <w:pStyle w:val="ListParagraph"/>
+        <w:ind w:firstLine="360"/>
+        <w:rPr>
+          <w:sz w:val="24"/>
+          <w:szCs w:val="24"/>
+        </w:rPr>
+      </w:pPr>
+      <w:r>
+        <w:rPr>
+          <w:sz w:val="24"/>
+          <w:szCs w:val="24"/>
+        </w:rPr>
+        <w:t>Use them as template and attach the new month’s file.</w:t>
       </w:r>
     </w:p>
     <w:p>
@@ -1062,7 +1562,7 @@
         <w:pStyle w:val="ListParagraph"/>
         <w:numPr>
           <w:ilvl w:val="0"/>
-          <w:numId w:val="2"/>
+          <w:numId w:val="9"/>
         </w:numPr>
         <w:rPr>
           <w:b/>
@@ -1095,12 +1595,14 @@
           <w:numId w:val="7"/>
         </w:numPr>
       </w:pPr>
+      <w:proofErr w:type="spellStart"/>
       <w:r>
         <w:rPr>
           <w:b/>
         </w:rPr>
         <w:t>etl</w:t>
       </w:r>
+      <w:proofErr w:type="spellEnd"/>
       <w:r>
         <w:t xml:space="preserve"> folder</w:t>
       </w:r>
@@ -1113,6 +1615,8 @@
           <w:numId w:val="8"/>
         </w:numPr>
       </w:pPr>
+      <w:proofErr w:type="spellStart"/>
+      <w:proofErr w:type="gramStart"/>
       <w:r>
         <w:rPr>
           <w:b/>
@@ -1125,6 +1629,8 @@
         </w:rPr>
         <w:t>nstruction.json</w:t>
       </w:r>
+      <w:proofErr w:type="spellEnd"/>
+      <w:proofErr w:type="gramEnd"/>
       <w:r>
         <w:t xml:space="preserve"> </w:t>
       </w:r>
@@ -1163,7 +1669,7 @@
                     <pic:cNvPicPr/>
                   </pic:nvPicPr>
                   <pic:blipFill>
-                    <a:blip r:embed="rId15"/>
+                    <a:blip r:embed="rId17"/>
                     <a:stretch>
                       <a:fillRect/>
                     </a:stretch>
@@ -1199,8 +1705,30 @@
         <w:rPr>
           <w:b/>
         </w:rPr>
-        <w:t>SQL Claims Detail with GWR_AULDATAMART_with Post Period_03-07-2020 (updated).sql</w:t>
-      </w:r>
+        <w:t xml:space="preserve">SQL Claims Detail with </w:t>
+      </w:r>
+      <w:proofErr w:type="spellStart"/>
+      <w:r>
+        <w:rPr>
+          <w:b/>
+        </w:rPr>
+        <w:t>GWR_AULDATAMART_with</w:t>
+      </w:r>
+      <w:proofErr w:type="spellEnd"/>
+      <w:r>
+        <w:rPr>
+          <w:b/>
+        </w:rPr>
+        <w:t xml:space="preserve"> Post Period_03-07-2020 (updated).</w:t>
+      </w:r>
+      <w:proofErr w:type="spellStart"/>
+      <w:r>
+        <w:rPr>
+          <w:b/>
+        </w:rPr>
+        <w:t>sql</w:t>
+      </w:r>
+      <w:proofErr w:type="spellEnd"/>
     </w:p>
     <w:p>
       <w:pPr>
@@ -1246,11 +1774,19 @@
           <w:numId w:val="7"/>
         </w:numPr>
       </w:pPr>
-      <w:r>
-        <w:rPr>
-          <w:b/>
-        </w:rPr>
-        <w:t xml:space="preserve">monthlyreport </w:t>
+      <w:proofErr w:type="spellStart"/>
+      <w:r>
+        <w:rPr>
+          <w:b/>
+        </w:rPr>
+        <w:t>monthlyreport</w:t>
+      </w:r>
+      <w:proofErr w:type="spellEnd"/>
+      <w:r>
+        <w:rPr>
+          <w:b/>
+        </w:rPr>
+        <w:t xml:space="preserve"> </w:t>
       </w:r>
       <w:r>
         <w:t>(lowercase)</w:t>
@@ -1316,7 +1852,15 @@
         <w:t xml:space="preserve"> </w:t>
       </w:r>
       <w:r>
-        <w:t xml:space="preserve">everything up in the monthreport folder so </w:t>
+        <w:t xml:space="preserve">everything up in the </w:t>
+      </w:r>
+      <w:proofErr w:type="spellStart"/>
+      <w:r>
+        <w:t>monthreport</w:t>
+      </w:r>
+      <w:proofErr w:type="spellEnd"/>
+      <w:r>
+        <w:t xml:space="preserve"> folder so </w:t>
       </w:r>
       <w:r>
         <w:rPr>
@@ -1327,11 +1871,6 @@
       <w:r>
         <w:t xml:space="preserve"> can import them all at once.</w:t>
       </w:r>
-    </w:p>
-    <w:p>
-      <w:pPr>
-        <w:pStyle w:val="ListParagraph"/>
-      </w:pPr>
     </w:p>
     <w:p>
       <w:pPr>
@@ -1862,6 +2401,95 @@
     </w:lvl>
   </w:abstractNum>
   <w:abstractNum w:abstractNumId="5" w15:restartNumberingAfterBreak="0">
+    <w:nsid w:val="3B944BB2"/>
+    <w:multiLevelType w:val="hybridMultilevel"/>
+    <w:tmpl w:val="701C4382"/>
+    <w:lvl w:ilvl="0" w:tplc="74B6E5E6">
+      <w:start w:val="1"/>
+      <w:numFmt w:val="decimal"/>
+      <w:lvlText w:val="%1."/>
+      <w:lvlJc w:val="left"/>
+      <w:pPr>
+        <w:ind w:left="1080" w:hanging="360"/>
+      </w:pPr>
+      <w:rPr>
+        <w:rFonts w:hint="default"/>
+      </w:rPr>
+    </w:lvl>
+    <w:lvl w:ilvl="1" w:tplc="04090019" w:tentative="1">
+      <w:start w:val="1"/>
+      <w:numFmt w:val="lowerLetter"/>
+      <w:lvlText w:val="%2."/>
+      <w:lvlJc w:val="left"/>
+      <w:pPr>
+        <w:ind w:left="1800" w:hanging="360"/>
+      </w:pPr>
+    </w:lvl>
+    <w:lvl w:ilvl="2" w:tplc="0409001B" w:tentative="1">
+      <w:start w:val="1"/>
+      <w:numFmt w:val="lowerRoman"/>
+      <w:lvlText w:val="%3."/>
+      <w:lvlJc w:val="right"/>
+      <w:pPr>
+        <w:ind w:left="2520" w:hanging="180"/>
+      </w:pPr>
+    </w:lvl>
+    <w:lvl w:ilvl="3" w:tplc="0409000F" w:tentative="1">
+      <w:start w:val="1"/>
+      <w:numFmt w:val="decimal"/>
+      <w:lvlText w:val="%4."/>
+      <w:lvlJc w:val="left"/>
+      <w:pPr>
+        <w:ind w:left="3240" w:hanging="360"/>
+      </w:pPr>
+    </w:lvl>
+    <w:lvl w:ilvl="4" w:tplc="04090019" w:tentative="1">
+      <w:start w:val="1"/>
+      <w:numFmt w:val="lowerLetter"/>
+      <w:lvlText w:val="%5."/>
+      <w:lvlJc w:val="left"/>
+      <w:pPr>
+        <w:ind w:left="3960" w:hanging="360"/>
+      </w:pPr>
+    </w:lvl>
+    <w:lvl w:ilvl="5" w:tplc="0409001B" w:tentative="1">
+      <w:start w:val="1"/>
+      <w:numFmt w:val="lowerRoman"/>
+      <w:lvlText w:val="%6."/>
+      <w:lvlJc w:val="right"/>
+      <w:pPr>
+        <w:ind w:left="4680" w:hanging="180"/>
+      </w:pPr>
+    </w:lvl>
+    <w:lvl w:ilvl="6" w:tplc="0409000F" w:tentative="1">
+      <w:start w:val="1"/>
+      <w:numFmt w:val="decimal"/>
+      <w:lvlText w:val="%7."/>
+      <w:lvlJc w:val="left"/>
+      <w:pPr>
+        <w:ind w:left="5400" w:hanging="360"/>
+      </w:pPr>
+    </w:lvl>
+    <w:lvl w:ilvl="7" w:tplc="04090019" w:tentative="1">
+      <w:start w:val="1"/>
+      <w:numFmt w:val="lowerLetter"/>
+      <w:lvlText w:val="%8."/>
+      <w:lvlJc w:val="left"/>
+      <w:pPr>
+        <w:ind w:left="6120" w:hanging="360"/>
+      </w:pPr>
+    </w:lvl>
+    <w:lvl w:ilvl="8" w:tplc="0409001B" w:tentative="1">
+      <w:start w:val="1"/>
+      <w:numFmt w:val="lowerRoman"/>
+      <w:lvlText w:val="%9."/>
+      <w:lvlJc w:val="right"/>
+      <w:pPr>
+        <w:ind w:left="6840" w:hanging="180"/>
+      </w:pPr>
+    </w:lvl>
+  </w:abstractNum>
+  <w:abstractNum w:abstractNumId="6" w15:restartNumberingAfterBreak="0">
     <w:nsid w:val="54840489"/>
     <w:multiLevelType w:val="hybridMultilevel"/>
     <w:tmpl w:val="78D867C0"/>
@@ -1974,7 +2602,7 @@
       </w:rPr>
     </w:lvl>
   </w:abstractNum>
-  <w:abstractNum w:abstractNumId="6" w15:restartNumberingAfterBreak="0">
+  <w:abstractNum w:abstractNumId="7" w15:restartNumberingAfterBreak="0">
     <w:nsid w:val="58487E54"/>
     <w:multiLevelType w:val="hybridMultilevel"/>
     <w:tmpl w:val="A24E2F0C"/>
@@ -2063,7 +2691,7 @@
       </w:pPr>
     </w:lvl>
   </w:abstractNum>
-  <w:abstractNum w:abstractNumId="7" w15:restartNumberingAfterBreak="0">
+  <w:abstractNum w:abstractNumId="8" w15:restartNumberingAfterBreak="0">
     <w:nsid w:val="7475015D"/>
     <w:multiLevelType w:val="hybridMultilevel"/>
     <w:tmpl w:val="A498E164"/>
@@ -2159,22 +2787,25 @@
     <w:abstractNumId w:val="3"/>
   </w:num>
   <w:num w:numId="3">
-    <w:abstractNumId w:val="5"/>
+    <w:abstractNumId w:val="6"/>
   </w:num>
   <w:num w:numId="4">
-    <w:abstractNumId w:val="7"/>
+    <w:abstractNumId w:val="8"/>
   </w:num>
   <w:num w:numId="5">
     <w:abstractNumId w:val="0"/>
   </w:num>
   <w:num w:numId="6">
-    <w:abstractNumId w:val="6"/>
+    <w:abstractNumId w:val="7"/>
   </w:num>
   <w:num w:numId="7">
     <w:abstractNumId w:val="1"/>
   </w:num>
   <w:num w:numId="8">
     <w:abstractNumId w:val="2"/>
+  </w:num>
+  <w:num w:numId="9">
+    <w:abstractNumId w:val="5"/>
   </w:num>
 </w:numbering>
 </file>

</xml_diff>